<commit_message>
Improve invoice generation and editor display by parsing DOCX content directly
Update the invoice generation route to parse DOCX XML directly, preserving styling and improving editor display. Also, standardize template delimiters to single braces for `expressionParser` compatibility.

Replit-Commit-Author: Agent
Replit-Commit-Session-Id: 26a43dd8-4a47-419d-9c41-ef5a2468d38b
Replit-Commit-Checkpoint-Type: intermediate_checkpoint
Replit-Commit-Event-Id: 16f82547-9a88-49d8-af73-51d617a69e1b
Replit-Commit-Screenshot-Url: https://storage.googleapis.com/screenshot-production-us-central1/fc828d39-61cd-41d5-ba8d-20e8af9db227/26a43dd8-4a47-419d-9c41-ef5a2468d38b/fnEmbZM
Replit-Helium-Checkpoint-Created: true
</commit_message>
<xml_diff>
--- a/uploads/invoice-docx-templates/modern-invoice-template.docx
+++ b/uploads/invoice-docx-templates/modern-invoice-template.docx
@@ -2,7 +2,7 @@
 <file path=word/document.xml><?xml version="1.0" encoding="utf-8"?>
 <w:document xmlns:w="http://schemas.openxmlformats.org/wordprocessingml/2006/main" xmlns:r="http://schemas.openxmlformats.org/officeDocument/2006/relationships">
   <w:body>
-    <!-- HEADER: Company + Invoice type -->
+    <!-- HEADER -->
     <w:tbl>
       <w:tblPr>
         <w:tblW w:w="5000" w:type="pct"/>
@@ -28,9 +28,8 @@
                 <w:sz w:val="48"/>
                 <w:szCs w:val="48"/>
                 <w:color w:val="6B1C3B"/>
-                <w:rFonts w:ascii="Calibri" w:hAnsi="Calibri"/>
-              </w:rPr>
-              <w:t xml:space="preserve">{{billing.companyName}}</w:t>
+              </w:rPr>
+              <w:t xml:space="preserve">{billing.companyName}</w:t>
             </w:r>
           </w:p>
           <w:p>
@@ -43,7 +42,7 @@
                 <w:szCs w:val="18"/>
                 <w:color w:val="999999"/>
               </w:rPr>
-              <w:t xml:space="preserve">{{billing.address}}, {{billing.city}}</w:t>
+              <w:t xml:space="preserve">{billing.address}, {billing.city}</w:t>
             </w:r>
           </w:p>
           <w:p>
@@ -53,7 +52,7 @@
                 <w:szCs w:val="18"/>
                 <w:color w:val="999999"/>
               </w:rPr>
-              <w:t xml:space="preserve">ICO: {{billing.taxId}}  |  DIC: {{billing.vatId}}</w:t>
+              <w:t xml:space="preserve">ICO: {billing.taxId}  |  DIC: {billing.vatId}</w:t>
             </w:r>
           </w:p>
         </w:tc>
@@ -74,7 +73,7 @@
                 <w:szCs w:val="56"/>
                 <w:color w:val="6B1C3B"/>
               </w:rPr>
-              <w:t xml:space="preserve">{{invoice.type}}</w:t>
+              <w:t xml:space="preserve">{invoice.type}</w:t>
             </w:r>
           </w:p>
           <w:p>
@@ -88,7 +87,7 @@
                 <w:szCs w:val="24"/>
                 <w:color w:val="6B1C3B"/>
               </w:rPr>
-              <w:t xml:space="preserve">c. {{invoice.number}}</w:t>
+              <w:t xml:space="preserve">c. {invoice.number}</w:t>
             </w:r>
           </w:p>
         </w:tc>
@@ -113,7 +112,6 @@
         <w:gridCol w:w="400"/>
         <w:gridCol w:w="4800"/>
       </w:tblGrid>
-      <!-- Labels row -->
       <w:tr>
         <w:tc>
           <w:tcPr>
@@ -136,15 +134,7 @@
           <w:tcPr>
             <w:tcW w:w="200" w:type="pct"/>
           </w:tcPr>
-          <w:p>
-            <w:r>
-              <w:rPr>
-                <w:sz w:val="10"/>
-                <w:szCs w:val="10"/>
-              </w:rPr>
-              <w:t xml:space="preserve"/>
-            </w:r>
-          </w:p>
+          <w:p/>
         </w:tc>
         <w:tc>
           <w:tcPr>
@@ -164,7 +154,6 @@
           </w:p>
         </w:tc>
       </w:tr>
-      <!-- Content row -->
       <w:tr>
         <w:tc>
           <w:tcPr>
@@ -182,7 +171,7 @@
                 <w:szCs w:val="22"/>
                 <w:color w:val="333333"/>
               </w:rPr>
-              <w:t xml:space="preserve">{{billing.companyName}}</w:t>
+              <w:t xml:space="preserve">{billing.companyName}</w:t>
             </w:r>
           </w:p>
           <w:p>
@@ -195,7 +184,7 @@
                 <w:szCs w:val="18"/>
                 <w:color w:val="666666"/>
               </w:rPr>
-              <w:t xml:space="preserve">{{billing.address}}</w:t>
+              <w:t xml:space="preserve">{billing.address}</w:t>
             </w:r>
           </w:p>
           <w:p>
@@ -208,7 +197,7 @@
                 <w:szCs w:val="18"/>
                 <w:color w:val="666666"/>
               </w:rPr>
-              <w:t xml:space="preserve">{{billing.city}}</w:t>
+              <w:t xml:space="preserve">{billing.city}</w:t>
             </w:r>
           </w:p>
           <w:p>
@@ -221,17 +210,17 @@
                 <w:szCs w:val="18"/>
                 <w:color w:val="666666"/>
               </w:rPr>
-              <w:t xml:space="preserve">ICO: {{billing.taxId}}</w:t>
-            </w:r>
-          </w:p>
-          <w:p>
-            <w:r>
-              <w:rPr>
-                <w:sz w:val="18"/>
-                <w:szCs w:val="18"/>
-                <w:color w:val="666666"/>
-              </w:rPr>
-              <w:t xml:space="preserve">IC DPH: {{billing.vatId}}</w:t>
+              <w:t xml:space="preserve">ICO: {billing.taxId}</w:t>
+            </w:r>
+          </w:p>
+          <w:p>
+            <w:r>
+              <w:rPr>
+                <w:sz w:val="18"/>
+                <w:szCs w:val="18"/>
+                <w:color w:val="666666"/>
+              </w:rPr>
+              <w:t xml:space="preserve">IC DPH: {billing.vatId}</w:t>
             </w:r>
           </w:p>
         </w:tc>
@@ -239,15 +228,7 @@
           <w:tcPr>
             <w:tcW w:w="200" w:type="pct"/>
           </w:tcPr>
-          <w:p>
-            <w:r>
-              <w:rPr>
-                <w:sz w:val="10"/>
-                <w:szCs w:val="10"/>
-              </w:rPr>
-              <w:t xml:space="preserve"/>
-            </w:r>
-          </w:p>
+          <w:p/>
         </w:tc>
         <w:tc>
           <w:tcPr>
@@ -265,7 +246,7 @@
                 <w:szCs w:val="22"/>
                 <w:color w:val="333333"/>
               </w:rPr>
-              <w:t xml:space="preserve">{{customer.fullName}}</w:t>
+              <w:t xml:space="preserve">{customer.fullName}</w:t>
             </w:r>
           </w:p>
           <w:p>
@@ -278,7 +259,7 @@
                 <w:szCs w:val="18"/>
                 <w:color w:val="666666"/>
               </w:rPr>
-              <w:t xml:space="preserve">{{customer.street}}</w:t>
+              <w:t xml:space="preserve">{customer.street}</w:t>
             </w:r>
           </w:p>
           <w:p>
@@ -291,7 +272,7 @@
                 <w:szCs w:val="18"/>
                 <w:color w:val="666666"/>
               </w:rPr>
-              <w:t xml:space="preserve">{{customer.postalCode}} {{customer.city}}</w:t>
+              <w:t xml:space="preserve">{customer.postalCode} {customer.city}</w:t>
             </w:r>
           </w:p>
           <w:p>
@@ -304,7 +285,7 @@
                 <w:szCs w:val="18"/>
                 <w:color w:val="666666"/>
               </w:rPr>
-              <w:t xml:space="preserve">{{customer.country}}</w:t>
+              <w:t xml:space="preserve">{customer.country}</w:t>
             </w:r>
           </w:p>
           <w:p>
@@ -317,17 +298,17 @@
                 <w:szCs w:val="18"/>
                 <w:color w:val="666666"/>
               </w:rPr>
-              <w:t xml:space="preserve">ICO: {{customer.ico}}  |  DIC: {{customer.dic}}</w:t>
-            </w:r>
-          </w:p>
-          <w:p>
-            <w:r>
-              <w:rPr>
-                <w:sz w:val="18"/>
-                <w:szCs w:val="18"/>
-                <w:color w:val="666666"/>
-              </w:rPr>
-              <w:t xml:space="preserve">Email: {{customer.email}}</w:t>
+              <w:t xml:space="preserve">ICO: {customer.ico}  |  DIC: {customer.dic}</w:t>
+            </w:r>
+          </w:p>
+          <w:p>
+            <w:r>
+              <w:rPr>
+                <w:sz w:val="18"/>
+                <w:szCs w:val="18"/>
+                <w:color w:val="666666"/>
+              </w:rPr>
+              <w:t xml:space="preserve">Email: {customer.email}</w:t>
             </w:r>
           </w:p>
         </w:tc>
@@ -338,7 +319,7 @@
         <w:spacing w:after="200"/>
       </w:pPr>
     </w:p>
-    <!-- INVOICE DETAILS ROW -->
+    <!-- INVOICE DETAILS -->
     <w:tbl>
       <w:tblPr>
         <w:tblW w:w="5000" w:type="pct"/>
@@ -380,7 +361,7 @@
                 <w:szCs w:val="22"/>
                 <w:color w:val="333333"/>
               </w:rPr>
-              <w:t xml:space="preserve">{{invoice.date}}</w:t>
+              <w:t xml:space="preserve">{invoice.date}</w:t>
             </w:r>
           </w:p>
         </w:tc>
@@ -413,7 +394,7 @@
                 <w:szCs w:val="22"/>
                 <w:color w:val="333333"/>
               </w:rPr>
-              <w:t xml:space="preserve">{{invoice.dueDate}}</w:t>
+              <w:t xml:space="preserve">{invoice.dueDate}</w:t>
             </w:r>
           </w:p>
         </w:tc>
@@ -446,7 +427,7 @@
                 <w:szCs w:val="22"/>
                 <w:color w:val="333333"/>
               </w:rPr>
-              <w:t xml:space="preserve">{{invoice.variableSymbol}}</w:t>
+              <w:t xml:space="preserve">{invoice.variableSymbol}</w:t>
             </w:r>
           </w:p>
         </w:tc>
@@ -479,7 +460,7 @@
                 <w:szCs w:val="22"/>
                 <w:color w:val="333333"/>
               </w:rPr>
-              <w:t xml:space="preserve">{{invoice.currency}}</w:t>
+              <w:t xml:space="preserve">{invoice.currency}</w:t>
             </w:r>
           </w:p>
         </w:tc>
@@ -648,7 +629,7 @@
           </w:p>
         </w:tc>
       </w:tr>
-      <!-- Loop rows -->
+      <!-- Loop start -->
       <w:tr>
         <w:tc>
           <w:tcPr>
@@ -702,6 +683,7 @@
           <w:p/>
         </w:tc>
       </w:tr>
+      <!-- Data row -->
       <w:tr>
         <w:tc>
           <w:tcPr>
@@ -828,6 +810,7 @@
           </w:p>
         </w:tc>
       </w:tr>
+      <!-- Loop end -->
       <w:tr>
         <w:tc>
           <w:tcPr>
@@ -887,7 +870,7 @@
         <w:spacing w:after="200"/>
       </w:pPr>
     </w:p>
-    <!-- BANK DETAILS & TOTALS -->
+    <!-- BANK & TOTALS -->
     <w:tbl>
       <w:tblPr>
         <w:tblW w:w="5000" w:type="pct"/>
@@ -896,9 +879,10 @@
       <w:tblGrid>
         <w:gridCol w:w="5500"/>
         <w:gridCol w:w="500"/>
-        <w:gridCol w:w="4000"/>
+        <w:gridCol w:w="2000"/>
+        <w:gridCol w:w="2000"/>
       </w:tblGrid>
-      <!-- Bank header -->
+      <!-- Row 1: Bank header + Subtotal -->
       <w:tr>
         <w:tc>
           <w:tcPr>
@@ -924,27 +908,16 @@
           <w:tcPr>
             <w:tcW w:w="250" w:type="pct"/>
           </w:tcPr>
-          <w:p>
-            <w:r>
-              <w:rPr>
-                <w:sz w:val="10"/>
-                <w:szCs w:val="10"/>
-              </w:rPr>
-              <w:t xml:space="preserve"/>
-            </w:r>
-          </w:p>
-        </w:tc>
-        <w:tc>
-          <w:tcPr>
-            <w:tcW w:w="2000" w:type="pct"/>
+          <w:p/>
+        </w:tc>
+        <w:tc>
+          <w:tcPr>
+            <w:tcW w:w="1000" w:type="pct"/>
             <w:tcBorders>
               <w:bottom w:val="single" w:sz="2" w:color="EEEEEE"/>
             </w:tcBorders>
           </w:tcPr>
           <w:p>
-            <w:pPr>
-              <w:jc w:val="right"/>
-            </w:pPr>
             <w:r>
               <w:rPr>
                 <w:sz w:val="20"/>
@@ -953,18 +926,31 @@
               </w:rPr>
               <w:t xml:space="preserve">Zaklad dane</w:t>
             </w:r>
+          </w:p>
+        </w:tc>
+        <w:tc>
+          <w:tcPr>
+            <w:tcW w:w="1000" w:type="pct"/>
+            <w:tcBorders>
+              <w:bottom w:val="single" w:sz="2" w:color="EEEEEE"/>
+            </w:tcBorders>
+          </w:tcPr>
+          <w:p>
+            <w:pPr>
+              <w:jc w:val="right"/>
+            </w:pPr>
             <w:r>
               <w:rPr>
                 <w:sz w:val="20"/>
                 <w:szCs w:val="20"/>
                 <w:color w:val="333333"/>
               </w:rPr>
-              <w:t xml:space="preserve">                                   {{invoice.subtotal}} {{invoice.currency}}</w:t>
+              <w:t xml:space="preserve">{invoice.subtotal} {invoice.currency}</w:t>
             </w:r>
           </w:p>
         </w:tc>
       </w:tr>
-      <!-- Bank content + VAT -->
+      <!-- Row 2: Bank details + VAT -->
       <w:tr>
         <w:tc>
           <w:tcPr>
@@ -981,7 +967,7 @@
                 <w:szCs w:val="18"/>
                 <w:color w:val="666666"/>
               </w:rPr>
-              <w:t xml:space="preserve">Banka: {{billing.bankName}}</w:t>
+              <w:t xml:space="preserve">Banka: {billing.bankName}</w:t>
             </w:r>
           </w:p>
           <w:p>
@@ -994,17 +980,17 @@
                 <w:szCs w:val="18"/>
                 <w:color w:val="666666"/>
               </w:rPr>
-              <w:t xml:space="preserve">IBAN: {{billing.iban}}</w:t>
-            </w:r>
-          </w:p>
-          <w:p>
-            <w:r>
-              <w:rPr>
-                <w:sz w:val="18"/>
-                <w:szCs w:val="18"/>
-                <w:color w:val="666666"/>
-              </w:rPr>
-              <w:t xml:space="preserve">SWIFT: {{billing.swift}}</w:t>
+              <w:t xml:space="preserve">IBAN: {billing.iban}</w:t>
+            </w:r>
+          </w:p>
+          <w:p>
+            <w:r>
+              <w:rPr>
+                <w:sz w:val="18"/>
+                <w:szCs w:val="18"/>
+                <w:color w:val="666666"/>
+              </w:rPr>
+              <w:t xml:space="preserve">SWIFT: {billing.swift}</w:t>
             </w:r>
           </w:p>
         </w:tc>
@@ -1012,88 +998,71 @@
           <w:tcPr>
             <w:tcW w:w="250" w:type="pct"/>
           </w:tcPr>
-          <w:p>
-            <w:r>
-              <w:rPr>
-                <w:sz w:val="10"/>
-                <w:szCs w:val="10"/>
-              </w:rPr>
-              <w:t xml:space="preserve"/>
-            </w:r>
-          </w:p>
-        </w:tc>
-        <w:tc>
-          <w:tcPr>
-            <w:tcW w:w="2000" w:type="pct"/>
+          <w:p/>
+        </w:tc>
+        <w:tc>
+          <w:tcPr>
+            <w:tcW w:w="1000" w:type="pct"/>
             <w:tcBorders>
               <w:bottom w:val="single" w:sz="2" w:color="EEEEEE"/>
             </w:tcBorders>
           </w:tcPr>
           <w:p>
-            <w:pPr>
-              <w:jc w:val="right"/>
-            </w:pPr>
             <w:r>
               <w:rPr>
                 <w:sz w:val="20"/>
                 <w:szCs w:val="20"/>
                 <w:color w:val="666666"/>
               </w:rPr>
-              <w:t xml:space="preserve">DPH {{invoice.vatRate}}%</w:t>
-            </w:r>
+              <w:t xml:space="preserve">DPH {invoice.vatRate}%</w:t>
+            </w:r>
+          </w:p>
+        </w:tc>
+        <w:tc>
+          <w:tcPr>
+            <w:tcW w:w="1000" w:type="pct"/>
+            <w:tcBorders>
+              <w:bottom w:val="single" w:sz="2" w:color="EEEEEE"/>
+            </w:tcBorders>
+          </w:tcPr>
+          <w:p>
+            <w:pPr>
+              <w:jc w:val="right"/>
+            </w:pPr>
             <w:r>
               <w:rPr>
                 <w:sz w:val="20"/>
                 <w:szCs w:val="20"/>
                 <w:color w:val="333333"/>
               </w:rPr>
-              <w:t xml:space="preserve">                                   {{invoice.vatAmount}} {{invoice.currency}}</w:t>
+              <w:t xml:space="preserve">{invoice.vatAmount} {invoice.currency}</w:t>
             </w:r>
           </w:p>
         </w:tc>
       </w:tr>
-      <!-- Total -->
+      <!-- Row 3: Total -->
       <w:tr>
         <w:tc>
           <w:tcPr>
             <w:tcW w:w="2750" w:type="pct"/>
           </w:tcPr>
-          <w:p>
-            <w:r>
-              <w:rPr>
-                <w:sz w:val="10"/>
-                <w:szCs w:val="10"/>
-              </w:rPr>
-              <w:t xml:space="preserve"/>
-            </w:r>
-          </w:p>
+          <w:p/>
         </w:tc>
         <w:tc>
           <w:tcPr>
             <w:tcW w:w="250" w:type="pct"/>
           </w:tcPr>
-          <w:p>
-            <w:r>
-              <w:rPr>
-                <w:sz w:val="10"/>
-                <w:szCs w:val="10"/>
-              </w:rPr>
-              <w:t xml:space="preserve"/>
-            </w:r>
-          </w:p>
-        </w:tc>
-        <w:tc>
-          <w:tcPr>
-            <w:tcW w:w="2000" w:type="pct"/>
+          <w:p/>
+        </w:tc>
+        <w:tc>
+          <w:tcPr>
+            <w:tcW w:w="1000" w:type="pct"/>
             <w:shd w:val="clear" w:color="auto" w:fill="F8F0F3"/>
             <w:tcBorders>
               <w:bottom w:val="single" w:sz="12" w:color="6B1C3B"/>
             </w:tcBorders>
           </w:tcPr>
           <w:p>
-            <w:pPr>
-              <w:jc w:val="right"/>
-            </w:pPr>
             <w:r>
               <w:rPr>
                 <w:b/>
@@ -1103,6 +1072,20 @@
               </w:rPr>
               <w:t xml:space="preserve">CELKOM</w:t>
             </w:r>
+          </w:p>
+        </w:tc>
+        <w:tc>
+          <w:tcPr>
+            <w:tcW w:w="1000" w:type="pct"/>
+            <w:shd w:val="clear" w:color="auto" w:fill="F8F0F3"/>
+            <w:tcBorders>
+              <w:bottom w:val="single" w:sz="12" w:color="6B1C3B"/>
+            </w:tcBorders>
+          </w:tcPr>
+          <w:p>
+            <w:pPr>
+              <w:jc w:val="right"/>
+            </w:pPr>
             <w:r>
               <w:rPr>
                 <w:b/>
@@ -1110,7 +1093,7 @@
                 <w:szCs w:val="28"/>
                 <w:color w:val="6B1C3B"/>
               </w:rPr>
-              <w:t xml:space="preserve">                         {{invoice.total}} {{invoice.currency}}</w:t>
+              <w:t xml:space="preserve">{invoice.total} {invoice.currency}</w:t>
             </w:r>
           </w:p>
         </w:tc>
@@ -1162,7 +1145,7 @@
                 <w:szCs w:val="18"/>
                 <w:color w:val="6B1C3B"/>
               </w:rPr>
-              <w:t xml:space="preserve">{{qrCodePayBySquare}}</w:t>
+              <w:t xml:space="preserve">{qrCodePayBySquare}</w:t>
             </w:r>
           </w:p>
         </w:tc>
@@ -1191,7 +1174,7 @@
                 <w:szCs w:val="18"/>
                 <w:color w:val="666666"/>
               </w:rPr>
-              <w:t xml:space="preserve">Faktura je splatna do {{invoice.dueDate}}. V pripade omeskania s uhradou si vyhradzujeme pravo uctovat zakonny urok z omeskania.</w:t>
+              <w:t xml:space="preserve">Faktura je splatna do {invoice.dueDate}. V pripade omeskania s uhradou si vyhradzujeme pravo uctovat zakonny urok z omeskania.</w:t>
             </w:r>
           </w:p>
         </w:tc>
@@ -1224,7 +1207,7 @@
                 <w:szCs w:val="18"/>
                 <w:color w:val="6B1C3B"/>
               </w:rPr>
-              <w:t xml:space="preserve">{{qrCodeEpc}}</w:t>
+              <w:t xml:space="preserve">{qrCodeEpc}</w:t>
             </w:r>
           </w:p>
         </w:tc>
@@ -1297,11 +1280,6 @@
 </w:document>
 </file>
 
-<file path=word/numbering.xml><?xml version="1.0" encoding="utf-8"?>
-<w:numbering xmlns:w="http://schemas.openxmlformats.org/wordprocessingml/2006/main">
-</w:numbering>
-</file>
-
 <file path=word/styles.xml><?xml version="1.0" encoding="utf-8"?>
 <w:styles xmlns:w="http://schemas.openxmlformats.org/wordprocessingml/2006/main">
   <w:docDefaults>

</xml_diff>